<commit_message>
Final changes during R3
</commit_message>
<xml_diff>
--- a/results/figures and tables/moderator_overview.docx
+++ b/results/figures and tables/moderator_overview.docx
@@ -1670,7 +1670,7 @@
                 <w:szCs w:val="14"/>
                 <w:color w:val="000000"/>
               </w:rPr>
-              <w:t xml:space="preserve">extra-pair partner (m = 168), not specified (m = 82), unspecified partner (m = 32)</w:t>
+              <w:t xml:space="preserve">extra-pair partner (m = 168), no target (m = 82), unspecified partner (m = 32)</w:t>
             </w:r>
           </w:p>
         </w:tc>
@@ -1790,7 +1790,7 @@
                 <w:szCs w:val="14"/>
                 <w:color w:val="000000"/>
               </w:rPr>
-              <w:t xml:space="preserve">masturbation (m = 1), not specified (m = 54), own partner (m = 1), unspecified partner (m = 20), NA (m = 18)</w:t>
+              <w:t xml:space="preserve">masturbation (m = 1), no target (m = 54), own partner (m = 1), unspecified partner (m = 20), NA (m = 18)</w:t>
             </w:r>
           </w:p>
         </w:tc>

</xml_diff>